<commit_message>
final re-run including fig: unmet social support
</commit_message>
<xml_diff>
--- a/results/tables/clinical_features_psychotic.docx
+++ b/results/tables/clinical_features_psychotic.docx
@@ -170,7 +170,7 @@
                 <w:szCs w:val="22"/>
                 <w:color w:val="000000"/>
               </w:rPr>
-              <w:t xml:space="preserve">N = 168</w:t>
+              <w:t xml:space="preserve">N = 159</w:t>
             </w:r>
             <w:r>
               <w:rPr>
@@ -300,7 +300,7 @@
                 <w:szCs w:val="22"/>
                 <w:color w:val="000000"/>
               </w:rPr>
-              <w:t xml:space="preserve">43 (83%)</w:t>
+              <w:t xml:space="preserve">40 (80%)</w:t>
             </w:r>
           </w:p>
         </w:tc>
@@ -416,7 +416,7 @@
                 <w:szCs w:val="22"/>
                 <w:color w:val="000000"/>
               </w:rPr>
-              <w:t xml:space="preserve">116</w:t>
+              <w:t xml:space="preserve">109</w:t>
             </w:r>
           </w:p>
         </w:tc>
@@ -532,7 +532,7 @@
                 <w:szCs w:val="22"/>
                 <w:color w:val="000000"/>
               </w:rPr>
-              <w:t xml:space="preserve">44 (85%)</w:t>
+              <w:t xml:space="preserve">42 (84%)</w:t>
             </w:r>
           </w:p>
         </w:tc>
@@ -648,7 +648,7 @@
                 <w:szCs w:val="22"/>
                 <w:color w:val="000000"/>
               </w:rPr>
-              <w:t xml:space="preserve">116</w:t>
+              <w:t xml:space="preserve">109</w:t>
             </w:r>
           </w:p>
         </w:tc>
@@ -764,7 +764,7 @@
                 <w:szCs w:val="22"/>
                 <w:color w:val="000000"/>
               </w:rPr>
-              <w:t xml:space="preserve">34 (65%)</w:t>
+              <w:t xml:space="preserve">33 (66%)</w:t>
             </w:r>
           </w:p>
         </w:tc>
@@ -880,7 +880,7 @@
                 <w:szCs w:val="22"/>
                 <w:color w:val="000000"/>
               </w:rPr>
-              <w:t xml:space="preserve">116</w:t>
+              <w:t xml:space="preserve">109</w:t>
             </w:r>
           </w:p>
         </w:tc>
@@ -996,7 +996,7 @@
                 <w:szCs w:val="22"/>
                 <w:color w:val="000000"/>
               </w:rPr>
-              <w:t xml:space="preserve">27 (52%)</w:t>
+              <w:t xml:space="preserve">28 (56%)</w:t>
             </w:r>
           </w:p>
         </w:tc>
@@ -1112,7 +1112,7 @@
                 <w:szCs w:val="22"/>
                 <w:color w:val="000000"/>
               </w:rPr>
-              <w:t xml:space="preserve">116</w:t>
+              <w:t xml:space="preserve">109</w:t>
             </w:r>
           </w:p>
         </w:tc>
@@ -1228,7 +1228,7 @@
                 <w:szCs w:val="22"/>
                 <w:color w:val="000000"/>
               </w:rPr>
-              <w:t xml:space="preserve">35 (67%)</w:t>
+              <w:t xml:space="preserve">35 (70%)</w:t>
             </w:r>
           </w:p>
         </w:tc>
@@ -1344,7 +1344,7 @@
                 <w:szCs w:val="22"/>
                 <w:color w:val="000000"/>
               </w:rPr>
-              <w:t xml:space="preserve">116</w:t>
+              <w:t xml:space="preserve">109</w:t>
             </w:r>
           </w:p>
         </w:tc>
@@ -1460,7 +1460,7 @@
                 <w:szCs w:val="22"/>
                 <w:color w:val="000000"/>
               </w:rPr>
-              <w:t xml:space="preserve">37 (71%)</w:t>
+              <w:t xml:space="preserve">35 (70%)</w:t>
             </w:r>
           </w:p>
         </w:tc>
@@ -1576,7 +1576,7 @@
                 <w:szCs w:val="22"/>
                 <w:color w:val="000000"/>
               </w:rPr>
-              <w:t xml:space="preserve">116</w:t>
+              <w:t xml:space="preserve">109</w:t>
             </w:r>
           </w:p>
         </w:tc>
@@ -1692,7 +1692,7 @@
                 <w:szCs w:val="22"/>
                 <w:color w:val="000000"/>
               </w:rPr>
-              <w:t xml:space="preserve">49 (94%)</w:t>
+              <w:t xml:space="preserve">48 (96%)</w:t>
             </w:r>
           </w:p>
         </w:tc>
@@ -1808,7 +1808,7 @@
                 <w:szCs w:val="22"/>
                 <w:color w:val="000000"/>
               </w:rPr>
-              <w:t xml:space="preserve">116</w:t>
+              <w:t xml:space="preserve">109</w:t>
             </w:r>
           </w:p>
         </w:tc>
@@ -1924,7 +1924,7 @@
                 <w:szCs w:val="22"/>
                 <w:color w:val="000000"/>
               </w:rPr>
-              <w:t xml:space="preserve">41 (79%)</w:t>
+              <w:t xml:space="preserve">38 (76%)</w:t>
             </w:r>
           </w:p>
         </w:tc>
@@ -2040,7 +2040,7 @@
                 <w:szCs w:val="22"/>
                 <w:color w:val="000000"/>
               </w:rPr>
-              <w:t xml:space="preserve">116</w:t>
+              <w:t xml:space="preserve">109</w:t>
             </w:r>
           </w:p>
         </w:tc>
@@ -2156,7 +2156,7 @@
                 <w:szCs w:val="22"/>
                 <w:color w:val="000000"/>
               </w:rPr>
-              <w:t xml:space="preserve">52 (100%)</w:t>
+              <w:t xml:space="preserve">50 (100%)</w:t>
             </w:r>
           </w:p>
         </w:tc>
@@ -2272,7 +2272,7 @@
                 <w:szCs w:val="22"/>
                 <w:color w:val="000000"/>
               </w:rPr>
-              <w:t xml:space="preserve">116</w:t>
+              <w:t xml:space="preserve">109</w:t>
             </w:r>
           </w:p>
         </w:tc>

</xml_diff>

<commit_message>
EN figures and tables
</commit_message>
<xml_diff>
--- a/results/tables/clinical_features_psychotic.docx
+++ b/results/tables/clinical_features_psychotic.docx
@@ -245,7 +245,7 @@
                 <w:szCs w:val="22"/>
                 <w:color w:val="000000"/>
               </w:rPr>
-              <w:t xml:space="preserve">Distance entre le domicile et le lieu de soins</w:t>
+              <w:t xml:space="preserve">Distance between home and place of care</w:t>
             </w:r>
           </w:p>
         </w:tc>
@@ -477,7 +477,7 @@
                 <w:szCs w:val="22"/>
                 <w:color w:val="000000"/>
               </w:rPr>
-              <w:t xml:space="preserve">Problème de transport</w:t>
+              <w:t xml:space="preserve">Transport problem</w:t>
             </w:r>
           </w:p>
         </w:tc>
@@ -709,7 +709,7 @@
                 <w:szCs w:val="22"/>
                 <w:color w:val="000000"/>
               </w:rPr>
-              <w:t xml:space="preserve">Manque de personnel compétent pour vous administrer les soins dont vous avez besoin</w:t>
+              <w:t xml:space="preserve">Lack of qualified staff to provide the care you need</w:t>
             </w:r>
           </w:p>
         </w:tc>
@@ -941,7 +941,7 @@
                 <w:szCs w:val="22"/>
                 <w:color w:val="000000"/>
               </w:rPr>
-              <w:t xml:space="preserve">Délais d'attente très longs</w:t>
+              <w:t xml:space="preserve">Very long waiting times</w:t>
             </w:r>
           </w:p>
         </w:tc>
@@ -1173,7 +1173,7 @@
                 <w:szCs w:val="22"/>
                 <w:color w:val="000000"/>
               </w:rPr>
-              <w:t xml:space="preserve">Difficultés pour payer les soins</w:t>
+              <w:t xml:space="preserve">Difficulties paying for care</w:t>
             </w:r>
           </w:p>
         </w:tc>
@@ -1405,7 +1405,7 @@
                 <w:szCs w:val="22"/>
                 <w:color w:val="000000"/>
               </w:rPr>
-              <w:t xml:space="preserve">Peur des examens médicaux, de l'hôpital, ou d'autre chose</w:t>
+              <w:t xml:space="preserve">Fear of medical tests, the hospital, or something else</w:t>
             </w:r>
           </w:p>
         </w:tc>
@@ -1637,7 +1637,7 @@
                 <w:szCs w:val="22"/>
                 <w:color w:val="000000"/>
               </w:rPr>
-              <w:t xml:space="preserve">Manque de temps à cause du travail, des enfants, ou autre</w:t>
+              <w:t xml:space="preserve">Lack of time because of work, children, or other</w:t>
             </w:r>
           </w:p>
         </w:tc>
@@ -1869,7 +1869,7 @@
                 <w:szCs w:val="22"/>
                 <w:color w:val="000000"/>
               </w:rPr>
-              <w:t xml:space="preserve">Manque d'information</w:t>
+              <w:t xml:space="preserve">Lack of information</w:t>
             </w:r>
           </w:p>
         </w:tc>
@@ -2101,7 +2101,7 @@
                 <w:szCs w:val="22"/>
                 <w:color w:val="000000"/>
               </w:rPr>
-              <w:t xml:space="preserve">Difficultés liées à la langue</w:t>
+              <w:t xml:space="preserve">Language difficulties</w:t>
             </w:r>
           </w:p>
         </w:tc>

</xml_diff>

<commit_message>
Latest version of the figures
</commit_message>
<xml_diff>
--- a/results/tables/clinical_features_psychotic.docx
+++ b/results/tables/clinical_features_psychotic.docx
@@ -300,7 +300,7 @@
                 <w:szCs w:val="22"/>
                 <w:color w:val="000000"/>
               </w:rPr>
-              <w:t xml:space="preserve">40 (80%)</w:t>
+              <w:t xml:space="preserve">[50] 10 (20%)</w:t>
             </w:r>
           </w:p>
         </w:tc>
@@ -532,7 +532,7 @@
                 <w:szCs w:val="22"/>
                 <w:color w:val="000000"/>
               </w:rPr>
-              <w:t xml:space="preserve">42 (84%)</w:t>
+              <w:t xml:space="preserve">[50] 8 (16%)</w:t>
             </w:r>
           </w:p>
         </w:tc>
@@ -764,7 +764,7 @@
                 <w:szCs w:val="22"/>
                 <w:color w:val="000000"/>
               </w:rPr>
-              <w:t xml:space="preserve">33 (66%)</w:t>
+              <w:t xml:space="preserve">[50] 17 (34%)</w:t>
             </w:r>
           </w:p>
         </w:tc>
@@ -996,7 +996,7 @@
                 <w:szCs w:val="22"/>
                 <w:color w:val="000000"/>
               </w:rPr>
-              <w:t xml:space="preserve">28 (56%)</w:t>
+              <w:t xml:space="preserve">[50] 22 (44%)</w:t>
             </w:r>
           </w:p>
         </w:tc>
@@ -1228,7 +1228,7 @@
                 <w:szCs w:val="22"/>
                 <w:color w:val="000000"/>
               </w:rPr>
-              <w:t xml:space="preserve">35 (70%)</w:t>
+              <w:t xml:space="preserve">[50] 15 (30%)</w:t>
             </w:r>
           </w:p>
         </w:tc>
@@ -1460,7 +1460,7 @@
                 <w:szCs w:val="22"/>
                 <w:color w:val="000000"/>
               </w:rPr>
-              <w:t xml:space="preserve">35 (70%)</w:t>
+              <w:t xml:space="preserve">[50] 15 (30%)</w:t>
             </w:r>
           </w:p>
         </w:tc>
@@ -1692,7 +1692,7 @@
                 <w:szCs w:val="22"/>
                 <w:color w:val="000000"/>
               </w:rPr>
-              <w:t xml:space="preserve">48 (96%)</w:t>
+              <w:t xml:space="preserve">[50] 2 (4.0%)</w:t>
             </w:r>
           </w:p>
         </w:tc>
@@ -1924,7 +1924,7 @@
                 <w:szCs w:val="22"/>
                 <w:color w:val="000000"/>
               </w:rPr>
-              <w:t xml:space="preserve">38 (76%)</w:t>
+              <w:t xml:space="preserve">[50] 12 (24%)</w:t>
             </w:r>
           </w:p>
         </w:tc>
@@ -2156,7 +2156,7 @@
                 <w:szCs w:val="22"/>
                 <w:color w:val="000000"/>
               </w:rPr>
-              <w:t xml:space="preserve">50 (100%)</w:t>
+              <w:t xml:space="preserve">[50] 0 (0%)</w:t>
             </w:r>
           </w:p>
         </w:tc>
@@ -2348,7 +2348,7 @@
                 <w:szCs w:val="22"/>
                 <w:color w:val="000000"/>
               </w:rPr>
-              <w:t xml:space="preserve">n (%)</w:t>
+              <w:t xml:space="preserve">[N Non-missing] n (%)</w:t>
             </w:r>
           </w:p>
         </w:tc>

</xml_diff>